<commit_message>
Formatting updates to calendar
</commit_message>
<xml_diff>
--- a/calendars/S22-Stat216_Calendar.docx
+++ b/calendars/S22-Stat216_Calendar.docx
@@ -1,6 +1,6 @@
 
 <file path=word/document.xml><?xml version="1.0" encoding="utf-8"?>
-<w:document xmlns:wpc="http://schemas.microsoft.com/office/word/2010/wordprocessingCanvas" xmlns:cx="http://schemas.microsoft.com/office/drawing/2014/chartex" xmlns:cx1="http://schemas.microsoft.com/office/drawing/2015/9/8/chartex" xmlns:cx2="http://schemas.microsoft.com/office/drawing/2015/10/21/chartex" xmlns:cx3="http://schemas.microsoft.com/office/drawing/2016/5/9/chartex" xmlns:cx4="http://schemas.microsoft.com/office/drawing/2016/5/10/chartex" xmlns:cx5="http://schemas.microsoft.com/office/drawing/2016/5/11/chartex" xmlns:cx6="http://schemas.microsoft.com/office/drawing/2016/5/12/chartex" xmlns:cx7="http://schemas.microsoft.com/office/drawing/2016/5/13/chartex" xmlns:cx8="http://schemas.microsoft.com/office/drawing/2016/5/14/chartex" xmlns:mc="http://schemas.openxmlformats.org/markup-compatibility/2006" xmlns:aink="http://schemas.microsoft.com/office/drawing/2016/ink" xmlns:am3d="http://schemas.microsoft.com/office/drawing/2017/model3d" xmlns:o="urn:schemas-microsoft-com:office:office" xmlns:r="http://schemas.openxmlformats.org/officeDocument/2006/relationships" xmlns:m="http://schemas.openxmlformats.org/officeDocument/2006/math" xmlns:v="urn:schemas-microsoft-com:vml" xmlns:wp14="http://schemas.microsoft.com/office/word/2010/wordprocessingDrawing" xmlns:wp="http://schemas.openxmlformats.org/drawingml/2006/wordprocessingDrawing" xmlns:w10="urn:schemas-microsoft-com:office:word" xmlns:w="http://schemas.openxmlformats.org/wordprocessingml/2006/main" xmlns:w14="http://schemas.microsoft.com/office/word/2010/wordml" xmlns:w15="http://schemas.microsoft.com/office/word/2012/wordml" xmlns:w16cex="http://schemas.microsoft.com/office/word/2018/wordml/cex" xmlns:w16cid="http://schemas.microsoft.com/office/word/2016/wordml/cid" xmlns:w16="http://schemas.microsoft.com/office/word/2018/wordml" xmlns:w16se="http://schemas.microsoft.com/office/word/2015/wordml/symex" xmlns:wpg="http://schemas.microsoft.com/office/word/2010/wordprocessingGroup" xmlns:wpi="http://schemas.microsoft.com/office/word/2010/wordprocessingInk" xmlns:wne="http://schemas.microsoft.com/office/word/2006/wordml" xmlns:wps="http://schemas.microsoft.com/office/word/2010/wordprocessingShape" mc:Ignorable="w14 w15 w16se w16cid w16 w16cex wp14">
+<w:document xmlns:wpc="http://schemas.microsoft.com/office/word/2010/wordprocessingCanvas" xmlns:cx="http://schemas.microsoft.com/office/drawing/2014/chartex" xmlns:cx1="http://schemas.microsoft.com/office/drawing/2015/9/8/chartex" xmlns:cx2="http://schemas.microsoft.com/office/drawing/2015/10/21/chartex" xmlns:cx3="http://schemas.microsoft.com/office/drawing/2016/5/9/chartex" xmlns:cx4="http://schemas.microsoft.com/office/drawing/2016/5/10/chartex" xmlns:cx5="http://schemas.microsoft.com/office/drawing/2016/5/11/chartex" xmlns:cx6="http://schemas.microsoft.com/office/drawing/2016/5/12/chartex" xmlns:cx7="http://schemas.microsoft.com/office/drawing/2016/5/13/chartex" xmlns:cx8="http://schemas.microsoft.com/office/drawing/2016/5/14/chartex" xmlns:mc="http://schemas.openxmlformats.org/markup-compatibility/2006" xmlns:aink="http://schemas.microsoft.com/office/drawing/2016/ink" xmlns:am3d="http://schemas.microsoft.com/office/drawing/2017/model3d" xmlns:o="urn:schemas-microsoft-com:office:office" xmlns:r="http://schemas.openxmlformats.org/officeDocument/2006/relationships" xmlns:m="http://schemas.openxmlformats.org/officeDocument/2006/math" xmlns:v="urn:schemas-microsoft-com:vml" xmlns:wp14="http://schemas.microsoft.com/office/word/2010/wordprocessingDrawing" xmlns:wp="http://schemas.openxmlformats.org/drawingml/2006/wordprocessingDrawing" xmlns:w10="urn:schemas-microsoft-com:office:word" xmlns:w="http://schemas.openxmlformats.org/wordprocessingml/2006/main" xmlns:w14="http://schemas.microsoft.com/office/word/2010/wordml" xmlns:w15="http://schemas.microsoft.com/office/word/2012/wordml" xmlns:w16cex="http://schemas.microsoft.com/office/word/2018/wordml/cex" xmlns:w16cid="http://schemas.microsoft.com/office/word/2016/wordml/cid" xmlns:w16="http://schemas.microsoft.com/office/word/2018/wordml" xmlns:w16sdtdh="http://schemas.microsoft.com/office/word/2020/wordml/sdtdatahash" xmlns:w16se="http://schemas.microsoft.com/office/word/2015/wordml/symex" xmlns:wpg="http://schemas.microsoft.com/office/word/2010/wordprocessingGroup" xmlns:wpi="http://schemas.microsoft.com/office/word/2010/wordprocessingInk" xmlns:wne="http://schemas.microsoft.com/office/word/2006/wordml" xmlns:wps="http://schemas.microsoft.com/office/word/2010/wordprocessingShape" mc:Ignorable="w14 w15 w16se w16cid w16 w16cex w16sdtdh wp14">
   <w:body>
     <w:p>
       <w:pPr>
@@ -169,12 +169,7 @@
     </w:p>
     <w:p>
       <w:pPr>
-        <w:numPr>
-          <w:ilvl w:val="0"/>
-          <w:numId w:val="1"/>
-        </w:numPr>
         <w:spacing w:after="4" w:line="237" w:lineRule="auto"/>
-        <w:ind w:hanging="360"/>
         <w:rPr>
           <w:rFonts w:ascii="Times New Roman" w:hAnsi="Times New Roman" w:cs="Times New Roman"/>
           <w:sz w:val="24"/>
@@ -2214,15 +2209,7 @@
                 <w:sz w:val="24"/>
                 <w:szCs w:val="24"/>
               </w:rPr>
-              <w:t xml:space="preserve">Week 3 </w:t>
-            </w:r>
-            <w:r>
-              <w:rPr>
-                <w:rFonts w:ascii="Times New Roman" w:eastAsia="Times New Roman" w:hAnsi="Times New Roman" w:cs="Times New Roman"/>
-                <w:sz w:val="24"/>
-                <w:szCs w:val="24"/>
-              </w:rPr>
-              <w:t>Activity A: Categorical EDA</w:t>
+              <w:t>Week 3 Activity A: Categorical EDA</w:t>
             </w:r>
           </w:p>
           <w:p>
@@ -2403,39 +2390,7 @@
                 <w:sz w:val="24"/>
                 <w:szCs w:val="24"/>
               </w:rPr>
-              <w:t xml:space="preserve">Week </w:t>
-            </w:r>
-            <w:r>
-              <w:rPr>
-                <w:rFonts w:ascii="Times New Roman" w:eastAsia="Times New Roman" w:hAnsi="Times New Roman" w:cs="Times New Roman"/>
-                <w:sz w:val="24"/>
-                <w:szCs w:val="24"/>
-              </w:rPr>
-              <w:t>3</w:t>
-            </w:r>
-            <w:r>
-              <w:rPr>
-                <w:rFonts w:ascii="Times New Roman" w:eastAsia="Times New Roman" w:hAnsi="Times New Roman" w:cs="Times New Roman"/>
-                <w:sz w:val="24"/>
-                <w:szCs w:val="24"/>
-              </w:rPr>
-              <w:t xml:space="preserve"> Activity </w:t>
-            </w:r>
-            <w:r>
-              <w:rPr>
-                <w:rFonts w:ascii="Times New Roman" w:eastAsia="Times New Roman" w:hAnsi="Times New Roman" w:cs="Times New Roman"/>
-                <w:sz w:val="24"/>
-                <w:szCs w:val="24"/>
-              </w:rPr>
-              <w:t>B</w:t>
-            </w:r>
-            <w:r>
-              <w:rPr>
-                <w:rFonts w:ascii="Times New Roman" w:eastAsia="Times New Roman" w:hAnsi="Times New Roman" w:cs="Times New Roman"/>
-                <w:sz w:val="24"/>
-                <w:szCs w:val="24"/>
-              </w:rPr>
-              <w:t xml:space="preserve">: IMDb Movie Reviews </w:t>
+              <w:t xml:space="preserve">Week 3 Activity B: IMDb Movie Reviews </w:t>
             </w:r>
           </w:p>
           <w:p>
@@ -3050,23 +3005,7 @@
                 <w:sz w:val="24"/>
                 <w:szCs w:val="24"/>
               </w:rPr>
-              <w:t xml:space="preserve">Week </w:t>
-            </w:r>
-            <w:r>
-              <w:rPr>
-                <w:rFonts w:ascii="Times New Roman" w:hAnsi="Times New Roman" w:cs="Times New Roman"/>
-                <w:sz w:val="24"/>
-                <w:szCs w:val="24"/>
-              </w:rPr>
-              <w:t>4</w:t>
-            </w:r>
-            <w:r>
-              <w:rPr>
-                <w:rFonts w:ascii="Times New Roman" w:hAnsi="Times New Roman" w:cs="Times New Roman"/>
-                <w:sz w:val="24"/>
-                <w:szCs w:val="24"/>
-              </w:rPr>
-              <w:t xml:space="preserve"> Activity A: Movie Profits Part 1</w:t>
+              <w:t>Week 4 Activity A: Movie Profits Part 1</w:t>
             </w:r>
           </w:p>
           <w:p>
@@ -3230,23 +3169,7 @@
                 <w:sz w:val="24"/>
                 <w:szCs w:val="24"/>
               </w:rPr>
-              <w:t xml:space="preserve">Week </w:t>
-            </w:r>
-            <w:r>
-              <w:rPr>
-                <w:rFonts w:ascii="Times New Roman" w:hAnsi="Times New Roman" w:cs="Times New Roman"/>
-                <w:sz w:val="24"/>
-                <w:szCs w:val="24"/>
-              </w:rPr>
-              <w:t>4</w:t>
-            </w:r>
-            <w:r>
-              <w:rPr>
-                <w:rFonts w:ascii="Times New Roman" w:hAnsi="Times New Roman" w:cs="Times New Roman"/>
-                <w:sz w:val="24"/>
-                <w:szCs w:val="24"/>
-              </w:rPr>
-              <w:t xml:space="preserve"> Activity B: Movie Profits Part 2</w:t>
+              <w:t>Week 4 Activity B: Movie Profits Part 2</w:t>
             </w:r>
           </w:p>
           <w:p>
@@ -3393,25 +3316,7 @@
                 <w:sz w:val="24"/>
                 <w:szCs w:val="24"/>
               </w:rPr>
-              <w:t xml:space="preserve">Week </w:t>
-            </w:r>
-            <w:r>
-              <w:rPr>
-                <w:rFonts w:ascii="Times New Roman" w:hAnsi="Times New Roman" w:cs="Times New Roman"/>
-                <w:color w:val="auto"/>
-                <w:sz w:val="24"/>
-                <w:szCs w:val="24"/>
-              </w:rPr>
-              <w:t>4</w:t>
-            </w:r>
-            <w:r>
-              <w:rPr>
-                <w:rFonts w:ascii="Times New Roman" w:hAnsi="Times New Roman" w:cs="Times New Roman"/>
-                <w:color w:val="auto"/>
-                <w:sz w:val="24"/>
-                <w:szCs w:val="24"/>
-              </w:rPr>
-              <w:t xml:space="preserve"> Lab</w:t>
+              <w:t>Week 4 Lab</w:t>
             </w:r>
           </w:p>
           <w:p>
@@ -3743,23 +3648,7 @@
                 <w:sz w:val="24"/>
                 <w:szCs w:val="24"/>
               </w:rPr>
-              <w:t xml:space="preserve">Week </w:t>
-            </w:r>
-            <w:r>
-              <w:rPr>
-                <w:rFonts w:ascii="Times New Roman" w:eastAsia="Times New Roman" w:hAnsi="Times New Roman" w:cs="Times New Roman"/>
-                <w:sz w:val="24"/>
-                <w:szCs w:val="24"/>
-              </w:rPr>
-              <w:t>5</w:t>
-            </w:r>
-            <w:r>
-              <w:rPr>
-                <w:rFonts w:ascii="Times New Roman" w:eastAsia="Times New Roman" w:hAnsi="Times New Roman" w:cs="Times New Roman"/>
-                <w:sz w:val="24"/>
-                <w:szCs w:val="24"/>
-              </w:rPr>
-              <w:t xml:space="preserve"> Activity: Exam 1 Review</w:t>
+              <w:t>Week 5 Activity: Exam 1 Review</w:t>
             </w:r>
           </w:p>
         </w:tc>
@@ -4548,7 +4437,29 @@
                 <w:szCs w:val="24"/>
                 <w:highlight w:val="yellow"/>
               </w:rPr>
-              <w:t>No class – Presidents Day</w:t>
+              <w:t>No class – President</w:t>
+            </w:r>
+            <w:r>
+              <w:rPr>
+                <w:rFonts w:ascii="Times New Roman" w:eastAsia="Times New Roman" w:hAnsi="Times New Roman" w:cs="Times New Roman"/>
+                <w:b/>
+                <w:bCs/>
+                <w:sz w:val="24"/>
+                <w:szCs w:val="24"/>
+                <w:highlight w:val="yellow"/>
+              </w:rPr>
+              <w:t>’</w:t>
+            </w:r>
+            <w:r>
+              <w:rPr>
+                <w:rFonts w:ascii="Times New Roman" w:eastAsia="Times New Roman" w:hAnsi="Times New Roman" w:cs="Times New Roman"/>
+                <w:b/>
+                <w:bCs/>
+                <w:sz w:val="24"/>
+                <w:szCs w:val="24"/>
+                <w:highlight w:val="yellow"/>
+              </w:rPr>
+              <w:t>s Day</w:t>
             </w:r>
           </w:p>
           <w:p>
@@ -4711,7 +4622,15 @@
                 <w:sz w:val="24"/>
                 <w:szCs w:val="24"/>
               </w:rPr>
-              <w:t xml:space="preserve">Week </w:t>
+              <w:t xml:space="preserve">Week 6 Activity: Helper/Hinderer </w:t>
+            </w:r>
+            <w:r>
+              <w:rPr>
+                <w:rFonts w:ascii="Times New Roman" w:hAnsi="Times New Roman" w:cs="Times New Roman"/>
+                <w:sz w:val="24"/>
+                <w:szCs w:val="24"/>
+              </w:rPr>
+              <w:t>–</w:t>
             </w:r>
             <w:r>
               <w:rPr>
@@ -4720,16 +4639,7 @@
                 <w:sz w:val="24"/>
                 <w:szCs w:val="24"/>
               </w:rPr>
-              <w:t>6</w:t>
-            </w:r>
-            <w:r>
-              <w:rPr>
-                <w:rFonts w:ascii="Times New Roman" w:hAnsi="Times New Roman" w:cs="Times New Roman"/>
-                <w:iCs/>
-                <w:sz w:val="24"/>
-                <w:szCs w:val="24"/>
-              </w:rPr>
-              <w:t xml:space="preserve"> Activity A: Helper/Hinderer - Simulation Hypothesis Testing</w:t>
+              <w:t xml:space="preserve"> Simulation Hypothesis Testing</w:t>
             </w:r>
           </w:p>
         </w:tc>
@@ -4868,7 +4778,16 @@
                 <w:sz w:val="24"/>
                 <w:szCs w:val="24"/>
               </w:rPr>
-              <w:t xml:space="preserve"> – Review + more on p-values</w:t>
+              <w:t>:</w:t>
+            </w:r>
+            <w:r>
+              <w:rPr>
+                <w:rFonts w:ascii="Times New Roman" w:hAnsi="Times New Roman" w:cs="Times New Roman"/>
+                <w:color w:val="auto"/>
+                <w:sz w:val="24"/>
+                <w:szCs w:val="24"/>
+              </w:rPr>
+              <w:t xml:space="preserve"> Review + more on p-values</w:t>
             </w:r>
           </w:p>
         </w:tc>
@@ -5268,7 +5187,7 @@
                 <w:sz w:val="24"/>
                 <w:szCs w:val="24"/>
               </w:rPr>
-              <w:t>Week 7 Activity A: - Simulation Confidence Intervals (impact of CL)</w:t>
+              <w:t>Week 7 Activity A: Simulation Confidence Intervals (impact of CL)</w:t>
             </w:r>
           </w:p>
         </w:tc>
@@ -5462,7 +5381,7 @@
                 <w:sz w:val="24"/>
                 <w:szCs w:val="24"/>
               </w:rPr>
-              <w:t xml:space="preserve">Week 7 Activity B: - Theory-based Inference </w:t>
+              <w:t xml:space="preserve">Week 7 Activity B: Theory-based Inference </w:t>
             </w:r>
           </w:p>
         </w:tc>
@@ -5610,7 +5529,23 @@
                 <w:sz w:val="24"/>
                 <w:szCs w:val="24"/>
               </w:rPr>
-              <w:t>Week 7 Lab – Review + What confidence means</w:t>
+              <w:t>Week 7 Lab</w:t>
+            </w:r>
+            <w:r>
+              <w:rPr>
+                <w:rFonts w:ascii="Times New Roman" w:hAnsi="Times New Roman" w:cs="Times New Roman"/>
+                <w:sz w:val="24"/>
+                <w:szCs w:val="24"/>
+              </w:rPr>
+              <w:t>:</w:t>
+            </w:r>
+            <w:r>
+              <w:rPr>
+                <w:rFonts w:ascii="Times New Roman" w:hAnsi="Times New Roman" w:cs="Times New Roman"/>
+                <w:sz w:val="24"/>
+                <w:szCs w:val="24"/>
+              </w:rPr>
+              <w:t xml:space="preserve"> Review + What confidence means</w:t>
             </w:r>
           </w:p>
           <w:p>
@@ -6026,7 +5961,15 @@
                 <w:sz w:val="24"/>
                 <w:szCs w:val="24"/>
               </w:rPr>
-              <w:t xml:space="preserve">Week </w:t>
+              <w:t xml:space="preserve">Week 8 Activity A: Good Samaritan </w:t>
+            </w:r>
+            <w:r>
+              <w:rPr>
+                <w:rFonts w:ascii="Times New Roman" w:hAnsi="Times New Roman" w:cs="Times New Roman"/>
+                <w:sz w:val="24"/>
+                <w:szCs w:val="24"/>
+              </w:rPr>
+              <w:t>–</w:t>
             </w:r>
             <w:r>
               <w:rPr>
@@ -6035,16 +5978,7 @@
                 <w:sz w:val="24"/>
                 <w:szCs w:val="24"/>
               </w:rPr>
-              <w:t>8</w:t>
-            </w:r>
-            <w:r>
-              <w:rPr>
-                <w:rFonts w:ascii="Times New Roman" w:hAnsi="Times New Roman" w:cs="Times New Roman"/>
-                <w:iCs/>
-                <w:sz w:val="24"/>
-                <w:szCs w:val="24"/>
-              </w:rPr>
-              <w:t xml:space="preserve"> Activity A: Good Samaritan - Simulation Hypothesis Testing</w:t>
+              <w:t xml:space="preserve"> Simulation Hypothesis Testing</w:t>
             </w:r>
           </w:p>
         </w:tc>
@@ -6203,7 +6137,15 @@
                 <w:sz w:val="24"/>
                 <w:szCs w:val="24"/>
               </w:rPr>
-              <w:t xml:space="preserve">Week </w:t>
+              <w:t xml:space="preserve">Week 8 Activity B: Good Samaritan </w:t>
+            </w:r>
+            <w:r>
+              <w:rPr>
+                <w:rFonts w:ascii="Times New Roman" w:hAnsi="Times New Roman" w:cs="Times New Roman"/>
+                <w:sz w:val="24"/>
+                <w:szCs w:val="24"/>
+              </w:rPr>
+              <w:t>–</w:t>
             </w:r>
             <w:r>
               <w:rPr>
@@ -6212,16 +6154,7 @@
                 <w:sz w:val="24"/>
                 <w:szCs w:val="24"/>
               </w:rPr>
-              <w:t>8</w:t>
-            </w:r>
-            <w:r>
-              <w:rPr>
-                <w:rFonts w:ascii="Times New Roman" w:hAnsi="Times New Roman" w:cs="Times New Roman"/>
-                <w:iCs/>
-                <w:sz w:val="24"/>
-                <w:szCs w:val="24"/>
-              </w:rPr>
-              <w:t xml:space="preserve"> Activity B: Good Samaritan - Simulation Confidence Intervals</w:t>
+              <w:t xml:space="preserve"> Simulation Confidence Intervals</w:t>
             </w:r>
           </w:p>
         </w:tc>
@@ -6372,7 +6305,16 @@
                 <w:sz w:val="24"/>
                 <w:szCs w:val="24"/>
               </w:rPr>
-              <w:t xml:space="preserve"> – Review + Errors</w:t>
+              <w:t>:</w:t>
+            </w:r>
+            <w:r>
+              <w:rPr>
+                <w:rFonts w:ascii="Times New Roman" w:hAnsi="Times New Roman" w:cs="Times New Roman"/>
+                <w:color w:val="auto"/>
+                <w:sz w:val="24"/>
+                <w:szCs w:val="24"/>
+              </w:rPr>
+              <w:t xml:space="preserve"> Review + Errors</w:t>
             </w:r>
           </w:p>
           <w:p>
@@ -6927,7 +6869,24 @@
                 <w:sz w:val="24"/>
                 <w:szCs w:val="24"/>
               </w:rPr>
-              <w:t>Week 9 Activity A: Head Injuries by Helmet Use - Theoretical Hypothesis Testing</w:t>
+              <w:t xml:space="preserve">Week 9 Activity A: Head Injuries by Helmet Use </w:t>
+            </w:r>
+            <w:r>
+              <w:rPr>
+                <w:rFonts w:ascii="Times New Roman" w:hAnsi="Times New Roman" w:cs="Times New Roman"/>
+                <w:sz w:val="24"/>
+                <w:szCs w:val="24"/>
+              </w:rPr>
+              <w:t>–</w:t>
+            </w:r>
+            <w:r>
+              <w:rPr>
+                <w:rFonts w:ascii="Times New Roman" w:hAnsi="Times New Roman" w:cs="Times New Roman"/>
+                <w:iCs/>
+                <w:sz w:val="24"/>
+                <w:szCs w:val="24"/>
+              </w:rPr>
+              <w:t xml:space="preserve"> Theoretical Hypothesis Testing</w:t>
             </w:r>
           </w:p>
         </w:tc>
@@ -7104,7 +7063,24 @@
                 <w:sz w:val="24"/>
                 <w:szCs w:val="24"/>
               </w:rPr>
-              <w:t>Week 9 Activity B: Head Injuries by Helmet Use - Theoretical Confidence Intervals</w:t>
+              <w:t xml:space="preserve">Week 9 Activity B: Head Injuries by Helmet Use </w:t>
+            </w:r>
+            <w:r>
+              <w:rPr>
+                <w:rFonts w:ascii="Times New Roman" w:hAnsi="Times New Roman" w:cs="Times New Roman"/>
+                <w:sz w:val="24"/>
+                <w:szCs w:val="24"/>
+              </w:rPr>
+              <w:t>–</w:t>
+            </w:r>
+            <w:r>
+              <w:rPr>
+                <w:rFonts w:ascii="Times New Roman" w:hAnsi="Times New Roman" w:cs="Times New Roman"/>
+                <w:iCs/>
+                <w:sz w:val="24"/>
+                <w:szCs w:val="24"/>
+              </w:rPr>
+              <w:t xml:space="preserve"> Theoretical Confidence Intervals</w:t>
             </w:r>
           </w:p>
         </w:tc>
@@ -7288,7 +7264,16 @@
                 <w:sz w:val="24"/>
                 <w:szCs w:val="24"/>
               </w:rPr>
-              <w:t xml:space="preserve"> – Review + What confidence means</w:t>
+              <w:t>:</w:t>
+            </w:r>
+            <w:r>
+              <w:rPr>
+                <w:rFonts w:ascii="Times New Roman" w:hAnsi="Times New Roman" w:cs="Times New Roman"/>
+                <w:color w:val="auto"/>
+                <w:sz w:val="24"/>
+                <w:szCs w:val="24"/>
+              </w:rPr>
+              <w:t xml:space="preserve"> Review + What confidence means</w:t>
             </w:r>
           </w:p>
         </w:tc>
@@ -8701,7 +8686,23 @@
                 <w:sz w:val="24"/>
                 <w:szCs w:val="24"/>
               </w:rPr>
-              <w:t>Week 11 Lab + Power</w:t>
+              <w:t>Week 11 Lab</w:t>
+            </w:r>
+            <w:r>
+              <w:rPr>
+                <w:rFonts w:ascii="Times New Roman" w:hAnsi="Times New Roman" w:cs="Times New Roman"/>
+                <w:sz w:val="24"/>
+                <w:szCs w:val="24"/>
+              </w:rPr>
+              <w:t>:</w:t>
+            </w:r>
+            <w:r>
+              <w:rPr>
+                <w:rFonts w:ascii="Times New Roman" w:hAnsi="Times New Roman" w:cs="Times New Roman"/>
+                <w:sz w:val="24"/>
+                <w:szCs w:val="24"/>
+              </w:rPr>
+              <w:t xml:space="preserve"> Power</w:t>
             </w:r>
           </w:p>
           <w:p>
@@ -9115,25 +9116,7 @@
                 <w:sz w:val="24"/>
                 <w:szCs w:val="24"/>
               </w:rPr>
-              <w:t xml:space="preserve">Activity </w:t>
-            </w:r>
-            <w:r>
-              <w:rPr>
-                <w:rFonts w:ascii="Times New Roman" w:hAnsi="Times New Roman" w:cs="Times New Roman"/>
-                <w:iCs/>
-                <w:sz w:val="24"/>
-                <w:szCs w:val="24"/>
-              </w:rPr>
-              <w:t>A</w:t>
-            </w:r>
-            <w:r>
-              <w:rPr>
-                <w:rFonts w:ascii="Times New Roman" w:hAnsi="Times New Roman" w:cs="Times New Roman"/>
-                <w:iCs/>
-                <w:sz w:val="24"/>
-                <w:szCs w:val="24"/>
-              </w:rPr>
-              <w:t>: Snowfall by Weather Pattern – Simulation Inference</w:t>
+              <w:t>Activity: Snowfall by Weather Pattern – Simulation Inference</w:t>
             </w:r>
           </w:p>
         </w:tc>
@@ -9392,16 +9375,7 @@
                 <w:sz w:val="24"/>
                 <w:szCs w:val="24"/>
               </w:rPr>
-              <w:t>1</w:t>
-            </w:r>
-            <w:r>
-              <w:rPr>
-                <w:rFonts w:ascii="Times New Roman" w:eastAsia="Times New Roman" w:hAnsi="Times New Roman" w:cs="Times New Roman"/>
-                <w:color w:val="0070C0"/>
-                <w:sz w:val="24"/>
-                <w:szCs w:val="24"/>
-              </w:rPr>
-              <w:t>2</w:t>
+              <w:t>12</w:t>
             </w:r>
             <w:r>
               <w:rPr>
@@ -10454,15 +10428,7 @@
                 <w:color w:val="FF0000"/>
                 <w:sz w:val="24"/>
               </w:rPr>
-              <w:t>§</w:t>
-            </w:r>
-            <w:r>
-              <w:rPr>
-                <w:rFonts w:ascii="Times New Roman" w:eastAsia="Times New Roman" w:hAnsi="Times New Roman" w:cs="Times New Roman"/>
-                <w:color w:val="FF0000"/>
-                <w:sz w:val="24"/>
-              </w:rPr>
-              <w:t xml:space="preserve"> Sections</w:t>
+              <w:t>§ Sections</w:t>
             </w:r>
           </w:p>
         </w:tc>
@@ -11348,23 +11314,7 @@
                 <w:sz w:val="24"/>
                 <w:szCs w:val="24"/>
               </w:rPr>
-              <w:t>Week 1</w:t>
-            </w:r>
-            <w:r>
-              <w:rPr>
-                <w:rFonts w:ascii="Times New Roman" w:hAnsi="Times New Roman" w:cs="Times New Roman"/>
-                <w:sz w:val="24"/>
-                <w:szCs w:val="24"/>
-              </w:rPr>
-              <w:t>5</w:t>
-            </w:r>
-            <w:r>
-              <w:rPr>
-                <w:rFonts w:ascii="Times New Roman" w:hAnsi="Times New Roman" w:cs="Times New Roman"/>
-                <w:sz w:val="24"/>
-                <w:szCs w:val="24"/>
-              </w:rPr>
-              <w:t xml:space="preserve"> Activity B: Final exam review</w:t>
+              <w:t>Week 15 Activity B: Final exam review</w:t>
             </w:r>
           </w:p>
           <w:p>
@@ -11754,7 +11704,7 @@
 </file>
 
 <file path=word/numbering.xml><?xml version="1.0" encoding="utf-8"?>
-<w:numbering xmlns:wpc="http://schemas.microsoft.com/office/word/2010/wordprocessingCanvas" xmlns:cx="http://schemas.microsoft.com/office/drawing/2014/chartex" xmlns:cx1="http://schemas.microsoft.com/office/drawing/2015/9/8/chartex" xmlns:cx2="http://schemas.microsoft.com/office/drawing/2015/10/21/chartex" xmlns:cx3="http://schemas.microsoft.com/office/drawing/2016/5/9/chartex" xmlns:cx4="http://schemas.microsoft.com/office/drawing/2016/5/10/chartex" xmlns:cx5="http://schemas.microsoft.com/office/drawing/2016/5/11/chartex" xmlns:cx6="http://schemas.microsoft.com/office/drawing/2016/5/12/chartex" xmlns:cx7="http://schemas.microsoft.com/office/drawing/2016/5/13/chartex" xmlns:cx8="http://schemas.microsoft.com/office/drawing/2016/5/14/chartex" xmlns:mc="http://schemas.openxmlformats.org/markup-compatibility/2006" xmlns:aink="http://schemas.microsoft.com/office/drawing/2016/ink" xmlns:am3d="http://schemas.microsoft.com/office/drawing/2017/model3d" xmlns:o="urn:schemas-microsoft-com:office:office" xmlns:r="http://schemas.openxmlformats.org/officeDocument/2006/relationships" xmlns:m="http://schemas.openxmlformats.org/officeDocument/2006/math" xmlns:v="urn:schemas-microsoft-com:vml" xmlns:wp14="http://schemas.microsoft.com/office/word/2010/wordprocessingDrawing" xmlns:wp="http://schemas.openxmlformats.org/drawingml/2006/wordprocessingDrawing" xmlns:w10="urn:schemas-microsoft-com:office:word" xmlns:w="http://schemas.openxmlformats.org/wordprocessingml/2006/main" xmlns:w14="http://schemas.microsoft.com/office/word/2010/wordml" xmlns:w15="http://schemas.microsoft.com/office/word/2012/wordml" xmlns:w16cex="http://schemas.microsoft.com/office/word/2018/wordml/cex" xmlns:w16cid="http://schemas.microsoft.com/office/word/2016/wordml/cid" xmlns:w16="http://schemas.microsoft.com/office/word/2018/wordml" xmlns:w16se="http://schemas.microsoft.com/office/word/2015/wordml/symex" xmlns:wpg="http://schemas.microsoft.com/office/word/2010/wordprocessingGroup" xmlns:wpi="http://schemas.microsoft.com/office/word/2010/wordprocessingInk" xmlns:wne="http://schemas.microsoft.com/office/word/2006/wordml" xmlns:wps="http://schemas.microsoft.com/office/word/2010/wordprocessingShape" mc:Ignorable="w14 w15 w16se w16cid w16 w16cex wp14">
+<w:numbering xmlns:wpc="http://schemas.microsoft.com/office/word/2010/wordprocessingCanvas" xmlns:cx="http://schemas.microsoft.com/office/drawing/2014/chartex" xmlns:cx1="http://schemas.microsoft.com/office/drawing/2015/9/8/chartex" xmlns:cx2="http://schemas.microsoft.com/office/drawing/2015/10/21/chartex" xmlns:cx3="http://schemas.microsoft.com/office/drawing/2016/5/9/chartex" xmlns:cx4="http://schemas.microsoft.com/office/drawing/2016/5/10/chartex" xmlns:cx5="http://schemas.microsoft.com/office/drawing/2016/5/11/chartex" xmlns:cx6="http://schemas.microsoft.com/office/drawing/2016/5/12/chartex" xmlns:cx7="http://schemas.microsoft.com/office/drawing/2016/5/13/chartex" xmlns:cx8="http://schemas.microsoft.com/office/drawing/2016/5/14/chartex" xmlns:mc="http://schemas.openxmlformats.org/markup-compatibility/2006" xmlns:aink="http://schemas.microsoft.com/office/drawing/2016/ink" xmlns:am3d="http://schemas.microsoft.com/office/drawing/2017/model3d" xmlns:o="urn:schemas-microsoft-com:office:office" xmlns:r="http://schemas.openxmlformats.org/officeDocument/2006/relationships" xmlns:m="http://schemas.openxmlformats.org/officeDocument/2006/math" xmlns:v="urn:schemas-microsoft-com:vml" xmlns:wp14="http://schemas.microsoft.com/office/word/2010/wordprocessingDrawing" xmlns:wp="http://schemas.openxmlformats.org/drawingml/2006/wordprocessingDrawing" xmlns:w10="urn:schemas-microsoft-com:office:word" xmlns:w="http://schemas.openxmlformats.org/wordprocessingml/2006/main" xmlns:w14="http://schemas.microsoft.com/office/word/2010/wordml" xmlns:w15="http://schemas.microsoft.com/office/word/2012/wordml" xmlns:w16cex="http://schemas.microsoft.com/office/word/2018/wordml/cex" xmlns:w16cid="http://schemas.microsoft.com/office/word/2016/wordml/cid" xmlns:w16="http://schemas.microsoft.com/office/word/2018/wordml" xmlns:w16sdtdh="http://schemas.microsoft.com/office/word/2020/wordml/sdtdatahash" xmlns:w16se="http://schemas.microsoft.com/office/word/2015/wordml/symex" xmlns:wpg="http://schemas.microsoft.com/office/word/2010/wordprocessingGroup" xmlns:wpi="http://schemas.microsoft.com/office/word/2010/wordprocessingInk" xmlns:wne="http://schemas.microsoft.com/office/word/2006/wordml" xmlns:wps="http://schemas.microsoft.com/office/word/2010/wordprocessingShape" mc:Ignorable="w14 w15 w16se w16cid w16 w16cex w16sdtdh wp14">
   <w:abstractNum w:abstractNumId="0" w15:restartNumberingAfterBreak="0">
     <w:nsid w:val="29795279"/>
     <w:multiLevelType w:val="hybridMultilevel"/>
@@ -12092,7 +12042,7 @@
 </file>
 
 <file path=word/styles.xml><?xml version="1.0" encoding="utf-8"?>
-<w:styles xmlns:mc="http://schemas.openxmlformats.org/markup-compatibility/2006" xmlns:r="http://schemas.openxmlformats.org/officeDocument/2006/relationships" xmlns:w="http://schemas.openxmlformats.org/wordprocessingml/2006/main" xmlns:w14="http://schemas.microsoft.com/office/word/2010/wordml" xmlns:w15="http://schemas.microsoft.com/office/word/2012/wordml" xmlns:w16cex="http://schemas.microsoft.com/office/word/2018/wordml/cex" xmlns:w16cid="http://schemas.microsoft.com/office/word/2016/wordml/cid" xmlns:w16="http://schemas.microsoft.com/office/word/2018/wordml" xmlns:w16se="http://schemas.microsoft.com/office/word/2015/wordml/symex" mc:Ignorable="w14 w15 w16se w16cid w16 w16cex">
+<w:styles xmlns:mc="http://schemas.openxmlformats.org/markup-compatibility/2006" xmlns:r="http://schemas.openxmlformats.org/officeDocument/2006/relationships" xmlns:w="http://schemas.openxmlformats.org/wordprocessingml/2006/main" xmlns:w14="http://schemas.microsoft.com/office/word/2010/wordml" xmlns:w15="http://schemas.microsoft.com/office/word/2012/wordml" xmlns:w16cex="http://schemas.microsoft.com/office/word/2018/wordml/cex" xmlns:w16cid="http://schemas.microsoft.com/office/word/2016/wordml/cid" xmlns:w16="http://schemas.microsoft.com/office/word/2018/wordml" xmlns:w16sdtdh="http://schemas.microsoft.com/office/word/2020/wordml/sdtdatahash" xmlns:w16se="http://schemas.microsoft.com/office/word/2015/wordml/symex" mc:Ignorable="w14 w15 w16se w16cid w16 w16cex w16sdtdh">
   <w:docDefaults>
     <w:rPrDefault>
       <w:rPr>

</xml_diff>

<commit_message>
group exam dates update
</commit_message>
<xml_diff>
--- a/calendars/S22-Stat216_Calendar.docx
+++ b/calendars/S22-Stat216_Calendar.docx
@@ -99,20 +99,8 @@
           <w:sz w:val="24"/>
           <w:szCs w:val="24"/>
         </w:rPr>
-        <w:t xml:space="preserve">*GS indicates the assignment/lab should be turned into </w:t>
+        <w:t>*GS indicates the assignment/lab should be turned into Gradescope</w:t>
       </w:r>
-      <w:proofErr w:type="spellStart"/>
-      <w:r>
-        <w:rPr>
-          <w:rFonts w:ascii="Times New Roman" w:hAnsi="Times New Roman" w:cs="Times New Roman"/>
-          <w:i/>
-          <w:iCs/>
-          <w:sz w:val="24"/>
-          <w:szCs w:val="24"/>
-        </w:rPr>
-        <w:t>Gradescope</w:t>
-      </w:r>
-      <w:proofErr w:type="spellEnd"/>
     </w:p>
     <w:p>
       <w:pPr>
@@ -804,7 +792,6 @@
                 <w:szCs w:val="20"/>
               </w:rPr>
             </w:pPr>
-            <w:proofErr w:type="spellStart"/>
             <w:r>
               <w:rPr>
                 <w:rFonts w:ascii="Times New Roman" w:hAnsi="Times New Roman" w:cs="Times New Roman"/>
@@ -814,7 +801,6 @@
               </w:rPr>
               <w:t>Starting_with_R</w:t>
             </w:r>
-            <w:proofErr w:type="spellEnd"/>
             <w:r>
               <w:rPr>
                 <w:rFonts w:ascii="Times New Roman" w:hAnsi="Times New Roman" w:cs="Times New Roman"/>
@@ -2016,25 +2002,14 @@
                 <w:szCs w:val="24"/>
               </w:rPr>
             </w:pPr>
-            <w:proofErr w:type="spellStart"/>
-            <w:r>
-              <w:rPr>
-                <w:rFonts w:ascii="Times New Roman" w:hAnsi="Times New Roman" w:cs="Times New Roman"/>
-                <w:color w:val="FF0000"/>
-                <w:sz w:val="24"/>
-                <w:szCs w:val="24"/>
-              </w:rPr>
-              <w:t>MosaicPlots</w:t>
-            </w:r>
-            <w:proofErr w:type="spellEnd"/>
-            <w:r>
-              <w:rPr>
-                <w:rFonts w:ascii="Times New Roman" w:hAnsi="Times New Roman" w:cs="Times New Roman"/>
-                <w:color w:val="FF0000"/>
-                <w:sz w:val="24"/>
-                <w:szCs w:val="24"/>
-              </w:rPr>
-              <w:t xml:space="preserve"> (D2L</w:t>
+            <w:r>
+              <w:rPr>
+                <w:rFonts w:ascii="Times New Roman" w:hAnsi="Times New Roman" w:cs="Times New Roman"/>
+                <w:color w:val="FF0000"/>
+                <w:sz w:val="24"/>
+                <w:szCs w:val="24"/>
+              </w:rPr>
+              <w:t>MosaicPlots (D2L</w:t>
             </w:r>
             <w:r>
               <w:rPr>
@@ -5752,19 +5727,8 @@
                 <w:sz w:val="24"/>
                 <w:szCs w:val="24"/>
               </w:rPr>
-              <w:t xml:space="preserve"> – Fatal Injuries in the </w:t>
-            </w:r>
-            <w:proofErr w:type="spellStart"/>
-            <w:r>
-              <w:rPr>
-                <w:rFonts w:ascii="Times New Roman" w:hAnsi="Times New Roman" w:cs="Times New Roman"/>
-                <w:color w:val="auto"/>
-                <w:sz w:val="24"/>
-                <w:szCs w:val="24"/>
-              </w:rPr>
-              <w:t>Illiad</w:t>
-            </w:r>
-            <w:proofErr w:type="spellEnd"/>
+              <w:t xml:space="preserve"> – Fatal Injuries in the Illiad</w:t>
+            </w:r>
           </w:p>
           <w:p>
             <w:pPr>
@@ -9380,25 +9344,14 @@
                 <w:szCs w:val="24"/>
               </w:rPr>
             </w:pPr>
-            <w:proofErr w:type="spellStart"/>
-            <w:r>
-              <w:rPr>
-                <w:rFonts w:ascii="Times New Roman" w:hAnsi="Times New Roman" w:cs="Times New Roman"/>
-                <w:color w:val="FF0000"/>
-                <w:sz w:val="24"/>
-                <w:szCs w:val="24"/>
-              </w:rPr>
-              <w:t>Relative_Risk</w:t>
-            </w:r>
-            <w:proofErr w:type="spellEnd"/>
-            <w:r>
-              <w:rPr>
-                <w:rFonts w:ascii="Times New Roman" w:hAnsi="Times New Roman" w:cs="Times New Roman"/>
-                <w:color w:val="FF0000"/>
-                <w:sz w:val="24"/>
-                <w:szCs w:val="24"/>
-              </w:rPr>
-              <w:t xml:space="preserve"> (D2L at 8pm)</w:t>
+            <w:r>
+              <w:rPr>
+                <w:rFonts w:ascii="Times New Roman" w:hAnsi="Times New Roman" w:cs="Times New Roman"/>
+                <w:color w:val="FF0000"/>
+                <w:sz w:val="24"/>
+                <w:szCs w:val="24"/>
+              </w:rPr>
+              <w:t>Relative_Risk (D2L at 8pm)</w:t>
             </w:r>
           </w:p>
           <w:p>
@@ -9895,7 +9848,15 @@
                 <w:sz w:val="24"/>
                 <w:szCs w:val="24"/>
               </w:rPr>
-              <w:t>Week 15 Activity A: Data Exploration</w:t>
+              <w:t xml:space="preserve">Week 15 Activity: </w:t>
+            </w:r>
+            <w:r>
+              <w:rPr>
+                <w:rFonts w:ascii="Times New Roman" w:hAnsi="Times New Roman" w:cs="Times New Roman"/>
+                <w:sz w:val="24"/>
+                <w:szCs w:val="24"/>
+              </w:rPr>
+              <w:t>Final exam review</w:t>
             </w:r>
           </w:p>
         </w:tc>
@@ -10060,18 +10021,50 @@
             <w:pPr>
               <w:ind w:left="5"/>
               <w:rPr>
-                <w:rFonts w:ascii="Times New Roman" w:hAnsi="Times New Roman" w:cs="Times New Roman"/>
-                <w:sz w:val="24"/>
-                <w:szCs w:val="24"/>
-              </w:rPr>
-            </w:pPr>
-            <w:r>
-              <w:rPr>
-                <w:rFonts w:ascii="Times New Roman" w:hAnsi="Times New Roman" w:cs="Times New Roman"/>
-                <w:sz w:val="24"/>
-                <w:szCs w:val="24"/>
-              </w:rPr>
-              <w:t>Week 15 Activity B: Final exam review</w:t>
+                <w:rFonts w:ascii="Times New Roman" w:eastAsia="Times New Roman" w:hAnsi="Times New Roman" w:cs="Times New Roman"/>
+                <w:sz w:val="24"/>
+                <w:szCs w:val="24"/>
+                <w:highlight w:val="yellow"/>
+              </w:rPr>
+            </w:pPr>
+            <w:r>
+              <w:rPr>
+                <w:rFonts w:ascii="Times New Roman" w:eastAsia="Times New Roman" w:hAnsi="Times New Roman" w:cs="Times New Roman"/>
+                <w:b/>
+                <w:sz w:val="24"/>
+                <w:szCs w:val="24"/>
+                <w:highlight w:val="yellow"/>
+              </w:rPr>
+              <w:t xml:space="preserve">Group </w:t>
+            </w:r>
+            <w:r>
+              <w:rPr>
+                <w:rFonts w:ascii="Times New Roman" w:eastAsia="Times New Roman" w:hAnsi="Times New Roman" w:cs="Times New Roman"/>
+                <w:b/>
+                <w:sz w:val="24"/>
+                <w:szCs w:val="24"/>
+                <w:highlight w:val="yellow"/>
+              </w:rPr>
+              <w:t>Final Exam</w:t>
+            </w:r>
+            <w:r>
+              <w:rPr>
+                <w:rFonts w:ascii="Times New Roman" w:eastAsia="Times New Roman" w:hAnsi="Times New Roman" w:cs="Times New Roman"/>
+                <w:b/>
+                <w:sz w:val="24"/>
+                <w:szCs w:val="24"/>
+                <w:highlight w:val="yellow"/>
+              </w:rPr>
+              <w:t xml:space="preserve"> – Part 1</w:t>
+            </w:r>
+            <w:r>
+              <w:rPr>
+                <w:rFonts w:ascii="Times New Roman" w:eastAsia="Times New Roman" w:hAnsi="Times New Roman" w:cs="Times New Roman"/>
+                <w:sz w:val="24"/>
+                <w:szCs w:val="24"/>
+                <w:highlight w:val="yellow"/>
+              </w:rPr>
+              <w:t xml:space="preserve"> </w:t>
             </w:r>
           </w:p>
           <w:p>
@@ -10228,6 +10221,16 @@
                 <w:highlight w:val="yellow"/>
               </w:rPr>
               <w:t>Final Exam</w:t>
+            </w:r>
+            <w:r>
+              <w:rPr>
+                <w:rFonts w:ascii="Times New Roman" w:eastAsia="Times New Roman" w:hAnsi="Times New Roman" w:cs="Times New Roman"/>
+                <w:b/>
+                <w:sz w:val="24"/>
+                <w:szCs w:val="24"/>
+                <w:highlight w:val="yellow"/>
+              </w:rPr>
+              <w:t xml:space="preserve"> – Part 2</w:t>
             </w:r>
             <w:r>
               <w:rPr>

</xml_diff>